<commit_message>
Numerous small tweaks and bugfixes to ŠV-20
</commit_message>
<xml_diff>
--- a/static/files/sv-20.docx
+++ b/static/files/sv-20.docx
@@ -2,13 +2,21 @@
 <file path=word/document.xml><?xml version="1.0" encoding="utf-8"?>
 <w:document xmlns:o="urn:schemas-microsoft-com:office:office" xmlns:r="http://schemas.openxmlformats.org/officeDocument/2006/relationships" xmlns:v="urn:schemas-microsoft-com:vml" xmlns:w="http://schemas.openxmlformats.org/wordprocessingml/2006/main" xmlns:w10="urn:schemas-microsoft-com:office:word" xmlns:wp="http://schemas.openxmlformats.org/drawingml/2006/wordprocessingDrawing" xmlns:wps="http://schemas.microsoft.com/office/word/2010/wordprocessingShape" xmlns:wpg="http://schemas.microsoft.com/office/word/2010/wordprocessingGroup" xmlns:mc="http://schemas.openxmlformats.org/markup-compatibility/2006" xmlns:wp14="http://schemas.microsoft.com/office/word/2010/wordprocessingDrawing" xmlns:w14="http://schemas.microsoft.com/office/word/2010/wordml" mc:Ignorable="w14 wp14">
   <w:body>
+    <w:p>
+      <w:pPr>
+        <w:pStyle w:val="TextBody"/>
+        <w:rPr/>
+      </w:pPr>
+      <w:r>
+        <w:rPr/>
+      </w:r>
+    </w:p>
     <w:tbl>
       <w:tblPr>
         <w:tblStyle w:val="TableGrid"/>
         <w:tblW w:w="9136" w:type="dxa"/>
         <w:jc w:val="left"/>
         <w:tblInd w:w="703" w:type="dxa"/>
-        <w:tblLayout w:type="fixed"/>
         <w:tblCellMar>
           <w:top w:w="0" w:type="dxa"/>
           <w:left w:w="108" w:type="dxa"/>
@@ -18,15 +26,15 @@
         <w:tblLook w:val="04a0" w:noHBand="0" w:noVBand="1" w:firstColumn="1" w:lastRow="0" w:lastColumn="0" w:firstRow="1"/>
       </w:tblPr>
       <w:tblGrid>
-        <w:gridCol w:w="3260"/>
+        <w:gridCol w:w="3259"/>
         <w:gridCol w:w="2675"/>
-        <w:gridCol w:w="3201"/>
+        <w:gridCol w:w="3202"/>
       </w:tblGrid>
       <w:tr>
         <w:trPr/>
         <w:tc>
           <w:tcPr>
-            <w:tcW w:w="3260" w:type="dxa"/>
+            <w:tcW w:w="3259" w:type="dxa"/>
             <w:tcBorders>
               <w:top w:val="nil"/>
               <w:left w:val="nil"/>
@@ -99,7 +107,6 @@
               <w:tblW w:w="2436" w:type="dxa"/>
               <w:jc w:val="left"/>
               <w:tblInd w:w="0" w:type="dxa"/>
-              <w:tblLayout w:type="fixed"/>
               <w:tblCellMar>
                 <w:top w:w="0" w:type="dxa"/>
                 <w:left w:w="108" w:type="dxa"/>
@@ -174,13 +181,8 @@
         </w:tc>
         <w:tc>
           <w:tcPr>
-            <w:tcW w:w="3201" w:type="dxa"/>
-            <w:tcBorders>
-              <w:top w:val="nil"/>
-              <w:left w:val="nil"/>
-              <w:bottom w:val="nil"/>
-              <w:right w:val="nil"/>
-            </w:tcBorders>
+            <w:tcW w:w="3202" w:type="dxa"/>
+            <w:tcBorders/>
           </w:tcPr>
           <w:p>
             <w:pPr>
@@ -356,7 +358,6 @@
         <w:tblW w:w="10064" w:type="dxa"/>
         <w:jc w:val="left"/>
         <w:tblInd w:w="137" w:type="dxa"/>
-        <w:tblLayout w:type="fixed"/>
         <w:tblCellMar>
           <w:top w:w="0" w:type="dxa"/>
           <w:left w:w="108" w:type="dxa"/>
@@ -473,7 +474,6 @@
         <w:tblW w:w="10234" w:type="dxa"/>
         <w:jc w:val="left"/>
         <w:tblInd w:w="137" w:type="dxa"/>
-        <w:tblLayout w:type="fixed"/>
         <w:tblCellMar>
           <w:top w:w="0" w:type="dxa"/>
           <w:left w:w="108" w:type="dxa"/>
@@ -501,7 +501,6 @@
               <w:tblW w:w="8704" w:type="dxa"/>
               <w:jc w:val="left"/>
               <w:tblInd w:w="0" w:type="dxa"/>
-              <w:tblLayout w:type="fixed"/>
               <w:tblCellMar>
                 <w:top w:w="0" w:type="dxa"/>
                 <w:left w:w="108" w:type="dxa"/>
@@ -684,10 +683,7 @@
           <w:tcPr>
             <w:tcW w:w="1198" w:type="dxa"/>
             <w:tcBorders>
-              <w:top w:val="nil"/>
               <w:left w:val="dashSmallGap" w:sz="8" w:space="0" w:color="000000"/>
-              <w:bottom w:val="nil"/>
-              <w:right w:val="nil"/>
             </w:tcBorders>
           </w:tcPr>
           <w:p>
@@ -724,6 +720,9 @@
           <w:tcPr>
             <w:tcW w:w="9035" w:type="dxa"/>
             <w:tcBorders>
+              <w:top w:val="single" w:sz="4" w:space="0" w:color="000000"/>
+              <w:left w:val="single" w:sz="4" w:space="0" w:color="000000"/>
+              <w:bottom w:val="single" w:sz="4" w:space="0" w:color="000000"/>
               <w:right w:val="dashSmallGap" w:sz="8" w:space="0" w:color="000000"/>
             </w:tcBorders>
           </w:tcPr>
@@ -733,7 +732,6 @@
               <w:tblW w:w="8704" w:type="dxa"/>
               <w:jc w:val="left"/>
               <w:tblInd w:w="0" w:type="dxa"/>
-              <w:tblLayout w:type="fixed"/>
               <w:tblCellMar>
                 <w:top w:w="0" w:type="dxa"/>
                 <w:left w:w="108" w:type="dxa"/>
@@ -864,13 +862,9 @@
                   </w:pPr>
                   <w:r>
                     <w:rPr>
-                      <w:rFonts w:eastAsia="Calibri" w:cs="Arial" w:ascii="Arial" w:hAnsi="Arial"/>
+                      <w:rFonts w:cs="Arial" w:ascii="Arial" w:hAnsi="Arial"/>
                       <w:b/>
                       <w:bCs/>
-                      <w:kern w:val="0"/>
-                      <w:sz w:val="22"/>
-                      <w:szCs w:val="22"/>
-                      <w:lang w:val="bs-BA" w:eastAsia="en-US" w:bidi="ar-SA"/>
                     </w:rPr>
                   </w:r>
                 </w:p>
@@ -900,13 +894,9 @@
                   </w:pPr>
                   <w:r>
                     <w:rPr>
-                      <w:rFonts w:eastAsia="Calibri" w:cs="Arial" w:ascii="Arial" w:hAnsi="Arial"/>
+                      <w:rFonts w:cs="Arial" w:ascii="Arial" w:hAnsi="Arial"/>
                       <w:b/>
                       <w:bCs/>
-                      <w:kern w:val="0"/>
-                      <w:sz w:val="22"/>
-                      <w:szCs w:val="22"/>
-                      <w:lang w:val="bs-BA" w:eastAsia="en-US" w:bidi="ar-SA"/>
                     </w:rPr>
                   </w:r>
                 </w:p>
@@ -993,10 +983,7 @@
           <w:tcPr>
             <w:tcW w:w="1198" w:type="dxa"/>
             <w:tcBorders>
-              <w:top w:val="nil"/>
               <w:left w:val="dashSmallGap" w:sz="8" w:space="0" w:color="000000"/>
-              <w:bottom w:val="nil"/>
-              <w:right w:val="nil"/>
             </w:tcBorders>
           </w:tcPr>
           <w:p>
@@ -1033,6 +1020,9 @@
           <w:tcPr>
             <w:tcW w:w="9035" w:type="dxa"/>
             <w:tcBorders>
+              <w:top w:val="single" w:sz="4" w:space="0" w:color="000000"/>
+              <w:left w:val="single" w:sz="4" w:space="0" w:color="000000"/>
+              <w:bottom w:val="single" w:sz="4" w:space="0" w:color="000000"/>
               <w:right w:val="dashSmallGap" w:sz="8" w:space="0" w:color="000000"/>
             </w:tcBorders>
           </w:tcPr>
@@ -1086,10 +1076,7 @@
           <w:tcPr>
             <w:tcW w:w="1198" w:type="dxa"/>
             <w:tcBorders>
-              <w:top w:val="nil"/>
               <w:left w:val="dashSmallGap" w:sz="8" w:space="0" w:color="000000"/>
-              <w:bottom w:val="nil"/>
-              <w:right w:val="nil"/>
             </w:tcBorders>
           </w:tcPr>
           <w:p>
@@ -1126,6 +1113,9 @@
           <w:tcPr>
             <w:tcW w:w="9035" w:type="dxa"/>
             <w:tcBorders>
+              <w:top w:val="single" w:sz="4" w:space="0" w:color="000000"/>
+              <w:left w:val="single" w:sz="4" w:space="0" w:color="000000"/>
+              <w:bottom w:val="single" w:sz="4" w:space="0" w:color="000000"/>
               <w:right w:val="dashSmallGap" w:sz="8" w:space="0" w:color="000000"/>
             </w:tcBorders>
           </w:tcPr>
@@ -1182,10 +1172,7 @@
           <w:tcPr>
             <w:tcW w:w="1198" w:type="dxa"/>
             <w:tcBorders>
-              <w:top w:val="nil"/>
               <w:left w:val="dashSmallGap" w:sz="8" w:space="0" w:color="000000"/>
-              <w:bottom w:val="nil"/>
-              <w:right w:val="nil"/>
             </w:tcBorders>
           </w:tcPr>
           <w:p>
@@ -1203,13 +1190,9 @@
             </w:pPr>
             <w:r>
               <w:rPr>
-                <w:rFonts w:eastAsia="Calibri" w:cs="Arial" w:ascii="Arial" w:hAnsi="Arial"/>
-                <w:b/>
-                <w:bCs/>
-                <w:kern w:val="0"/>
-                <w:sz w:val="22"/>
-                <w:szCs w:val="22"/>
-                <w:lang w:val="bs-BA" w:eastAsia="en-US" w:bidi="ar-SA"/>
+                <w:rFonts w:cs="Arial" w:ascii="Arial" w:hAnsi="Arial"/>
+                <w:b/>
+                <w:bCs/>
               </w:rPr>
             </w:r>
           </w:p>
@@ -1221,6 +1204,9 @@
           <w:tcPr>
             <w:tcW w:w="9035" w:type="dxa"/>
             <w:tcBorders>
+              <w:top w:val="single" w:sz="4" w:space="0" w:color="000000"/>
+              <w:left w:val="single" w:sz="4" w:space="0" w:color="000000"/>
+              <w:bottom w:val="single" w:sz="4" w:space="0" w:color="000000"/>
               <w:right w:val="dashSmallGap" w:sz="8" w:space="0" w:color="000000"/>
             </w:tcBorders>
           </w:tcPr>
@@ -1277,10 +1263,7 @@
           <w:tcPr>
             <w:tcW w:w="1198" w:type="dxa"/>
             <w:tcBorders>
-              <w:top w:val="nil"/>
               <w:left w:val="dashSmallGap" w:sz="8" w:space="0" w:color="000000"/>
-              <w:bottom w:val="nil"/>
-              <w:right w:val="nil"/>
             </w:tcBorders>
           </w:tcPr>
           <w:p>
@@ -1372,7 +1355,6 @@
         <w:tblW w:w="10234" w:type="dxa"/>
         <w:jc w:val="left"/>
         <w:tblInd w:w="137" w:type="dxa"/>
-        <w:tblLayout w:type="fixed"/>
         <w:tblCellMar>
           <w:top w:w="0" w:type="dxa"/>
           <w:left w:w="108" w:type="dxa"/>
@@ -1471,13 +1453,9 @@
             </w:pPr>
             <w:r>
               <w:rPr>
-                <w:rFonts w:eastAsia="Calibri" w:cs="Arial" w:ascii="Arial" w:hAnsi="Arial"/>
-                <w:b/>
-                <w:bCs/>
-                <w:kern w:val="0"/>
-                <w:sz w:val="22"/>
-                <w:szCs w:val="22"/>
-                <w:lang w:val="bs-BA" w:eastAsia="en-US" w:bidi="ar-SA"/>
+                <w:rFonts w:cs="Arial" w:ascii="Arial" w:hAnsi="Arial"/>
+                <w:b/>
+                <w:bCs/>
               </w:rPr>
             </w:r>
           </w:p>
@@ -1501,7 +1479,6 @@
               <w:tblW w:w="8704" w:type="dxa"/>
               <w:jc w:val="left"/>
               <w:tblInd w:w="0" w:type="dxa"/>
-              <w:tblLayout w:type="fixed"/>
               <w:tblCellMar>
                 <w:top w:w="0" w:type="dxa"/>
                 <w:left w:w="108" w:type="dxa"/>
@@ -1631,10 +1608,7 @@
           <w:tcPr>
             <w:tcW w:w="1190" w:type="dxa"/>
             <w:tcBorders>
-              <w:top w:val="nil"/>
               <w:left w:val="dashSmallGap" w:sz="8" w:space="0" w:color="000000"/>
-              <w:bottom w:val="nil"/>
-              <w:right w:val="nil"/>
             </w:tcBorders>
           </w:tcPr>
           <w:p>
@@ -1742,10 +1716,7 @@
           <w:tcPr>
             <w:tcW w:w="1190" w:type="dxa"/>
             <w:tcBorders>
-              <w:top w:val="nil"/>
               <w:left w:val="dashSmallGap" w:sz="8" w:space="0" w:color="000000"/>
-              <w:bottom w:val="nil"/>
-              <w:right w:val="nil"/>
             </w:tcBorders>
           </w:tcPr>
           <w:p>
@@ -1763,13 +1734,9 @@
             </w:pPr>
             <w:r>
               <w:rPr>
-                <w:rFonts w:eastAsia="Calibri" w:cs="Arial" w:ascii="Arial" w:hAnsi="Arial"/>
-                <w:b/>
-                <w:bCs/>
-                <w:kern w:val="0"/>
-                <w:sz w:val="22"/>
-                <w:szCs w:val="22"/>
-                <w:lang w:val="bs-BA" w:eastAsia="en-US" w:bidi="ar-SA"/>
+                <w:rFonts w:cs="Arial" w:ascii="Arial" w:hAnsi="Arial"/>
+                <w:b/>
+                <w:bCs/>
               </w:rPr>
             </w:r>
           </w:p>
@@ -1782,10 +1749,7 @@
             <w:tcW w:w="10233" w:type="dxa"/>
             <w:gridSpan w:val="2"/>
             <w:tcBorders>
-              <w:top w:val="nil"/>
               <w:left w:val="dashSmallGap" w:sz="8" w:space="0" w:color="000000"/>
-              <w:bottom w:val="nil"/>
-              <w:right w:val="nil"/>
             </w:tcBorders>
           </w:tcPr>
           <w:tbl>
@@ -1794,7 +1758,6 @@
               <w:tblW w:w="10093" w:type="dxa"/>
               <w:jc w:val="left"/>
               <w:tblInd w:w="0" w:type="dxa"/>
-              <w:tblLayout w:type="fixed"/>
               <w:tblCellMar>
                 <w:top w:w="0" w:type="dxa"/>
                 <w:left w:w="108" w:type="dxa"/>
@@ -1882,7 +1845,6 @@
                     <w:tblW w:w="6026" w:type="dxa"/>
                     <w:jc w:val="left"/>
                     <w:tblInd w:w="0" w:type="dxa"/>
-                    <w:tblLayout w:type="fixed"/>
                     <w:tblCellMar>
                       <w:top w:w="0" w:type="dxa"/>
                       <w:left w:w="108" w:type="dxa"/>
@@ -2084,7 +2046,6 @@
               <w:tblW w:w="8704" w:type="dxa"/>
               <w:jc w:val="left"/>
               <w:tblInd w:w="0" w:type="dxa"/>
-              <w:tblLayout w:type="fixed"/>
               <w:tblCellMar>
                 <w:top w:w="0" w:type="dxa"/>
                 <w:left w:w="108" w:type="dxa"/>
@@ -2312,10 +2273,7 @@
           <w:tcPr>
             <w:tcW w:w="1190" w:type="dxa"/>
             <w:tcBorders>
-              <w:top w:val="nil"/>
               <w:left w:val="dashSmallGap" w:sz="8" w:space="0" w:color="000000"/>
-              <w:bottom w:val="nil"/>
-              <w:right w:val="nil"/>
             </w:tcBorders>
           </w:tcPr>
           <w:p>
@@ -2447,10 +2405,7 @@
           <w:tcPr>
             <w:tcW w:w="1190" w:type="dxa"/>
             <w:tcBorders>
-              <w:top w:val="nil"/>
               <w:left w:val="dashSmallGap" w:sz="8" w:space="0" w:color="000000"/>
-              <w:bottom w:val="nil"/>
-              <w:right w:val="nil"/>
             </w:tcBorders>
           </w:tcPr>
           <w:p>
@@ -2489,7 +2444,6 @@
             <w:tcBorders>
               <w:top w:val="dashSmallGap" w:sz="8" w:space="0" w:color="000000"/>
               <w:left w:val="dashSmallGap" w:sz="8" w:space="0" w:color="000000"/>
-              <w:bottom w:val="nil"/>
               <w:right w:val="dashSmallGap" w:sz="8" w:space="0" w:color="000000"/>
             </w:tcBorders>
           </w:tcPr>
@@ -2499,7 +2453,6 @@
               <w:tblW w:w="8719" w:type="dxa"/>
               <w:jc w:val="left"/>
               <w:tblInd w:w="0" w:type="dxa"/>
-              <w:tblLayout w:type="fixed"/>
               <w:tblCellMar>
                 <w:top w:w="0" w:type="dxa"/>
                 <w:left w:w="108" w:type="dxa"/>
@@ -2608,7 +2561,6 @@
                     <w:tblW w:w="5492" w:type="dxa"/>
                     <w:jc w:val="left"/>
                     <w:tblInd w:w="0" w:type="dxa"/>
-                    <w:tblLayout w:type="fixed"/>
                     <w:tblCellMar>
                       <w:top w:w="0" w:type="dxa"/>
                       <w:left w:w="108" w:type="dxa"/>
@@ -2837,12 +2789,7 @@
                 <w:tcPr>
                   <w:tcW w:w="8718" w:type="dxa"/>
                   <w:gridSpan w:val="2"/>
-                  <w:tcBorders>
-                    <w:top w:val="nil"/>
-                    <w:left w:val="nil"/>
-                    <w:bottom w:val="nil"/>
-                    <w:right w:val="nil"/>
-                  </w:tcBorders>
+                  <w:tcBorders/>
                 </w:tcPr>
                 <w:p>
                   <w:pPr>
@@ -2859,13 +2806,9 @@
                   </w:pPr>
                   <w:r>
                     <w:rPr>
-                      <w:rFonts w:eastAsia="Calibri" w:cs="Arial" w:ascii="Arial" w:hAnsi="Arial"/>
+                      <w:rFonts w:cs="Arial" w:ascii="Arial" w:hAnsi="Arial"/>
                       <w:b/>
                       <w:bCs/>
-                      <w:kern w:val="0"/>
-                      <w:sz w:val="22"/>
-                      <w:szCs w:val="22"/>
-                      <w:lang w:val="bs-BA" w:eastAsia="en-US" w:bidi="ar-SA"/>
                     </w:rPr>
                   </w:r>
                 </w:p>
@@ -2897,10 +2840,7 @@
           <w:tcPr>
             <w:tcW w:w="1190" w:type="dxa"/>
             <w:tcBorders>
-              <w:top w:val="nil"/>
               <w:left w:val="dashSmallGap" w:sz="8" w:space="0" w:color="000000"/>
-              <w:bottom w:val="nil"/>
-              <w:right w:val="nil"/>
             </w:tcBorders>
           </w:tcPr>
           <w:p>
@@ -2944,13 +2884,9 @@
             </w:pPr>
             <w:r>
               <w:rPr>
-                <w:rFonts w:eastAsia="Calibri" w:cs="Arial" w:ascii="Arial" w:hAnsi="Arial"/>
-                <w:b/>
-                <w:bCs/>
-                <w:kern w:val="0"/>
-                <w:sz w:val="22"/>
-                <w:szCs w:val="22"/>
-                <w:lang w:val="bs-BA" w:eastAsia="en-US" w:bidi="ar-SA"/>
+                <w:rFonts w:cs="Arial" w:ascii="Arial" w:hAnsi="Arial"/>
+                <w:b/>
+                <w:bCs/>
               </w:rPr>
             </w:r>
           </w:p>
@@ -2989,7 +2925,6 @@
           <w:tcPr>
             <w:tcW w:w="9043" w:type="dxa"/>
             <w:tcBorders>
-              <w:top w:val="nil"/>
               <w:left w:val="dashSmallGap" w:sz="8" w:space="0" w:color="000000"/>
               <w:bottom w:val="dashSmallGap" w:sz="8" w:space="0" w:color="000000"/>
               <w:right w:val="dashSmallGap" w:sz="8" w:space="0" w:color="000000"/>
@@ -3046,10 +2981,7 @@
           <w:tcPr>
             <w:tcW w:w="1190" w:type="dxa"/>
             <w:tcBorders>
-              <w:top w:val="nil"/>
               <w:left w:val="dashSmallGap" w:sz="8" w:space="0" w:color="000000"/>
-              <w:bottom w:val="nil"/>
-              <w:right w:val="nil"/>
             </w:tcBorders>
           </w:tcPr>
           <w:p>
@@ -3067,13 +2999,9 @@
             </w:pPr>
             <w:r>
               <w:rPr>
-                <w:rFonts w:eastAsia="Calibri" w:cs="Arial" w:ascii="Arial" w:hAnsi="Arial"/>
-                <w:b/>
-                <w:bCs/>
-                <w:kern w:val="0"/>
-                <w:sz w:val="22"/>
-                <w:szCs w:val="22"/>
-                <w:lang w:val="bs-BA" w:eastAsia="en-US" w:bidi="ar-SA"/>
+                <w:rFonts w:cs="Arial" w:ascii="Arial" w:hAnsi="Arial"/>
+                <w:b/>
+                <w:bCs/>
               </w:rPr>
             </w:r>
           </w:p>
@@ -3087,7 +3015,6 @@
             <w:tcBorders>
               <w:top w:val="dashSmallGap" w:sz="8" w:space="0" w:color="000000"/>
               <w:left w:val="dashSmallGap" w:sz="8" w:space="0" w:color="000000"/>
-              <w:bottom w:val="nil"/>
               <w:right w:val="dashSmallGap" w:sz="8" w:space="0" w:color="000000"/>
             </w:tcBorders>
           </w:tcPr>
@@ -3097,7 +3024,6 @@
               <w:tblW w:w="8719" w:type="dxa"/>
               <w:jc w:val="left"/>
               <w:tblInd w:w="0" w:type="dxa"/>
-              <w:tblLayout w:type="fixed"/>
               <w:tblCellMar>
                 <w:top w:w="0" w:type="dxa"/>
                 <w:left w:w="108" w:type="dxa"/>
@@ -3206,7 +3132,6 @@
                     <w:tblW w:w="5299" w:type="dxa"/>
                     <w:jc w:val="left"/>
                     <w:tblInd w:w="0" w:type="dxa"/>
-                    <w:tblLayout w:type="fixed"/>
                     <w:tblCellMar>
                       <w:top w:w="0" w:type="dxa"/>
                       <w:left w:w="108" w:type="dxa"/>
@@ -3363,12 +3288,7 @@
                 <w:tcPr>
                   <w:tcW w:w="8718" w:type="dxa"/>
                   <w:gridSpan w:val="2"/>
-                  <w:tcBorders>
-                    <w:top w:val="nil"/>
-                    <w:left w:val="nil"/>
-                    <w:bottom w:val="nil"/>
-                    <w:right w:val="nil"/>
-                  </w:tcBorders>
+                  <w:tcBorders/>
                 </w:tcPr>
                 <w:p>
                   <w:pPr>
@@ -3385,13 +3305,9 @@
                   </w:pPr>
                   <w:r>
                     <w:rPr>
-                      <w:rFonts w:eastAsia="Calibri" w:cs="Arial" w:ascii="Arial" w:hAnsi="Arial"/>
+                      <w:rFonts w:cs="Arial" w:ascii="Arial" w:hAnsi="Arial"/>
                       <w:b/>
                       <w:bCs/>
-                      <w:kern w:val="0"/>
-                      <w:sz w:val="22"/>
-                      <w:szCs w:val="22"/>
-                      <w:lang w:val="bs-BA" w:eastAsia="en-US" w:bidi="ar-SA"/>
                     </w:rPr>
                   </w:r>
                 </w:p>
@@ -3427,10 +3343,7 @@
           <w:tcPr>
             <w:tcW w:w="1190" w:type="dxa"/>
             <w:tcBorders>
-              <w:top w:val="nil"/>
               <w:left w:val="dashSmallGap" w:sz="8" w:space="0" w:color="000000"/>
-              <w:bottom w:val="nil"/>
-              <w:right w:val="nil"/>
             </w:tcBorders>
           </w:tcPr>
           <w:p>
@@ -3468,7 +3381,6 @@
           <w:tcPr>
             <w:tcW w:w="9043" w:type="dxa"/>
             <w:tcBorders>
-              <w:top w:val="nil"/>
               <w:left w:val="dashSmallGap" w:sz="8" w:space="0" w:color="000000"/>
               <w:bottom w:val="dashSmallGap" w:sz="8" w:space="0" w:color="000000"/>
               <w:right w:val="dashSmallGap" w:sz="8" w:space="0" w:color="000000"/>
@@ -3525,10 +3437,7 @@
           <w:tcPr>
             <w:tcW w:w="1190" w:type="dxa"/>
             <w:tcBorders>
-              <w:top w:val="nil"/>
               <w:left w:val="dashSmallGap" w:sz="8" w:space="0" w:color="000000"/>
-              <w:bottom w:val="nil"/>
-              <w:right w:val="nil"/>
             </w:tcBorders>
           </w:tcPr>
           <w:p>
@@ -3546,13 +3455,9 @@
             </w:pPr>
             <w:r>
               <w:rPr>
-                <w:rFonts w:eastAsia="Calibri" w:cs="Arial" w:ascii="Arial" w:hAnsi="Arial"/>
-                <w:b/>
-                <w:bCs/>
-                <w:kern w:val="0"/>
-                <w:sz w:val="22"/>
-                <w:szCs w:val="22"/>
-                <w:lang w:val="bs-BA" w:eastAsia="en-US" w:bidi="ar-SA"/>
+                <w:rFonts w:cs="Arial" w:ascii="Arial" w:hAnsi="Arial"/>
+                <w:b/>
+                <w:bCs/>
               </w:rPr>
             </w:r>
           </w:p>
@@ -3610,32 +3515,15 @@
         </w:rPr>
         <w:t>PODACI O UPISU</w:t>
       </w:r>
-    </w:p>
-    <w:p>
-      <w:pPr>
-        <w:pStyle w:val="Normal"/>
-        <w:spacing w:before="0" w:after="120"/>
+      <w:r>
         <w:rPr>
-          <w:rFonts w:ascii="Arial" w:hAnsi="Arial" w:cs="Arial"/>
+          <w:rFonts w:cs="Arial" w:ascii="Arial" w:hAnsi="Arial"/>
+          <w:b w:val="false"/>
+          <w:bCs w:val="false"/>
           <w:sz w:val="16"/>
           <w:szCs w:val="16"/>
         </w:rPr>
-      </w:pPr>
-      <w:r>
-        <w:rPr>
-          <w:rFonts w:cs="Arial" w:ascii="Arial" w:hAnsi="Arial"/>
-          <w:sz w:val="16"/>
-          <w:szCs w:val="16"/>
-        </w:rPr>
-        <w:t xml:space="preserve">                                                                                                                                                                                                             </w:t>
-      </w:r>
-      <w:r>
-        <w:rPr>
-          <w:rFonts w:cs="Arial" w:ascii="Arial" w:hAnsi="Arial"/>
-          <w:sz w:val="16"/>
-          <w:szCs w:val="16"/>
-        </w:rPr>
-        <w:t xml:space="preserve">/šifrira statistika/  </w:t>
+        <w:t xml:space="preserve">                                                                                                                                                                   /šifrira statistika/  </w:t>
       </w:r>
     </w:p>
     <w:tbl>
@@ -3644,7 +3532,6 @@
         <w:tblW w:w="10377" w:type="dxa"/>
         <w:jc w:val="left"/>
         <w:tblInd w:w="-5" w:type="dxa"/>
-        <w:tblLayout w:type="fixed"/>
         <w:tblCellMar>
           <w:top w:w="0" w:type="dxa"/>
           <w:left w:w="108" w:type="dxa"/>
@@ -3655,9 +3542,9 @@
       </w:tblPr>
       <w:tblGrid>
         <w:gridCol w:w="142"/>
-        <w:gridCol w:w="6516"/>
+        <w:gridCol w:w="6515"/>
         <w:gridCol w:w="2698"/>
-        <w:gridCol w:w="1010"/>
+        <w:gridCol w:w="1011"/>
         <w:gridCol w:w="11"/>
       </w:tblGrid>
       <w:tr>
@@ -3686,16 +3573,16 @@
             </w:pPr>
             <w:r>
               <w:rPr>
-                <w:rFonts w:eastAsia="Calibri" w:cs="Arial" w:ascii="Arial" w:hAnsi="Arial"/>
-                <w:kern w:val="0"/>
-                <w:lang w:val="bs-BA" w:eastAsia="en-US" w:bidi="ar-SA"/>
+                <w:rFonts w:cs="Arial" w:ascii="Arial" w:hAnsi="Arial"/>
+                <w:sz w:val="18"/>
+                <w:szCs w:val="18"/>
               </w:rPr>
             </w:r>
           </w:p>
         </w:tc>
         <w:tc>
           <w:tcPr>
-            <w:tcW w:w="9214" w:type="dxa"/>
+            <w:tcW w:w="9213" w:type="dxa"/>
             <w:gridSpan w:val="2"/>
             <w:tcBorders>
               <w:right w:val="dashSmallGap" w:sz="8" w:space="0" w:color="000000"/>
@@ -3719,8 +3606,8 @@
                 <w:b/>
                 <w:bCs/>
                 <w:kern w:val="0"/>
-                <w:sz w:val="22"/>
-                <w:szCs w:val="22"/>
+                <w:sz w:val="20"/>
+                <w:szCs w:val="20"/>
                 <w:lang w:val="bs-BA" w:eastAsia="en-US" w:bidi="ar-SA"/>
               </w:rPr>
               <w:t xml:space="preserve">14. </w:t>
@@ -3729,8 +3616,8 @@
               <w:rPr>
                 <w:rFonts w:eastAsia="Calibri" w:cs="Arial" w:ascii="Arial" w:hAnsi="Arial"/>
                 <w:kern w:val="0"/>
-                <w:sz w:val="22"/>
-                <w:szCs w:val="22"/>
+                <w:sz w:val="20"/>
+                <w:szCs w:val="20"/>
                 <w:lang w:val="bs-BA" w:eastAsia="en-US" w:bidi="ar-SA"/>
               </w:rPr>
               <w:t xml:space="preserve">Studijski program koji upisujete </w:t>
@@ -4117,7 +4004,7 @@
         </w:tc>
         <w:tc>
           <w:tcPr>
-            <w:tcW w:w="1021" w:type="dxa"/>
+            <w:tcW w:w="1022" w:type="dxa"/>
             <w:gridSpan w:val="2"/>
             <w:tcBorders>
               <w:top w:val="nil"/>
@@ -4160,7 +4047,7 @@
         </w:trPr>
         <w:tc>
           <w:tcPr>
-            <w:tcW w:w="9356" w:type="dxa"/>
+            <w:tcW w:w="9355" w:type="dxa"/>
             <w:gridSpan w:val="3"/>
             <w:tcBorders/>
           </w:tcPr>
@@ -4170,7 +4057,6 @@
               <w:tblW w:w="8846" w:type="dxa"/>
               <w:jc w:val="left"/>
               <w:tblInd w:w="0" w:type="dxa"/>
-              <w:tblLayout w:type="fixed"/>
               <w:tblCellMar>
                 <w:top w:w="0" w:type="dxa"/>
                 <w:left w:w="108" w:type="dxa"/>
@@ -4214,8 +4100,8 @@
                       <w:b/>
                       <w:bCs/>
                       <w:kern w:val="0"/>
-                      <w:sz w:val="22"/>
-                      <w:szCs w:val="22"/>
+                      <w:sz w:val="20"/>
+                      <w:szCs w:val="20"/>
                       <w:lang w:val="bs-BA" w:eastAsia="en-US" w:bidi="ar-SA"/>
                     </w:rPr>
                     <w:t xml:space="preserve">15. </w:t>
@@ -4224,8 +4110,8 @@
                     <w:rPr>
                       <w:rFonts w:eastAsia="Calibri" w:cs="Arial" w:ascii="Arial" w:hAnsi="Arial"/>
                       <w:kern w:val="0"/>
-                      <w:sz w:val="22"/>
-                      <w:szCs w:val="22"/>
+                      <w:sz w:val="20"/>
+                      <w:szCs w:val="20"/>
                       <w:lang w:val="bs-BA" w:eastAsia="en-US" w:bidi="ar-SA"/>
                     </w:rPr>
                     <w:t xml:space="preserve">Godina studija koju upisujete </w:t>
@@ -4316,12 +4202,10 @@
         </w:tc>
         <w:tc>
           <w:tcPr>
-            <w:tcW w:w="1021" w:type="dxa"/>
+            <w:tcW w:w="1022" w:type="dxa"/>
             <w:gridSpan w:val="2"/>
             <w:tcBorders>
-              <w:top w:val="nil"/>
-              <w:bottom w:val="nil"/>
-              <w:right w:val="nil"/>
+              <w:left w:val="single" w:sz="4" w:space="0" w:color="000000"/>
             </w:tcBorders>
           </w:tcPr>
           <w:p>
@@ -4357,12 +4241,7 @@
         <w:tc>
           <w:tcPr>
             <w:tcW w:w="142" w:type="dxa"/>
-            <w:tcBorders>
-              <w:top w:val="nil"/>
-              <w:left w:val="nil"/>
-              <w:bottom w:val="nil"/>
-              <w:right w:val="nil"/>
-            </w:tcBorders>
+            <w:tcBorders/>
           </w:tcPr>
           <w:p>
             <w:pPr>
@@ -4379,18 +4258,23 @@
             </w:pPr>
             <w:r>
               <w:rPr>
-                <w:rFonts w:eastAsia="Calibri" w:cs="Arial" w:ascii="Arial" w:hAnsi="Arial"/>
-                <w:kern w:val="0"/>
-                <w:lang w:val="bs-BA" w:eastAsia="en-US" w:bidi="ar-SA"/>
+                <w:rFonts w:cs="Arial" w:ascii="Arial" w:hAnsi="Arial"/>
+                <w:b/>
+                <w:bCs/>
               </w:rPr>
             </w:r>
           </w:p>
         </w:tc>
         <w:tc>
           <w:tcPr>
-            <w:tcW w:w="9214" w:type="dxa"/>
+            <w:tcW w:w="9213" w:type="dxa"/>
             <w:gridSpan w:val="2"/>
-            <w:tcBorders/>
+            <w:tcBorders>
+              <w:top w:val="single" w:sz="4" w:space="0" w:color="000000"/>
+              <w:left w:val="single" w:sz="4" w:space="0" w:color="000000"/>
+              <w:bottom w:val="single" w:sz="4" w:space="0" w:color="000000"/>
+              <w:right w:val="single" w:sz="4" w:space="0" w:color="000000"/>
+            </w:tcBorders>
           </w:tcPr>
           <w:p>
             <w:pPr>
@@ -4411,8 +4295,8 @@
                 <w:b/>
                 <w:bCs/>
                 <w:kern w:val="0"/>
-                <w:sz w:val="22"/>
-                <w:szCs w:val="22"/>
+                <w:sz w:val="20"/>
+                <w:szCs w:val="20"/>
                 <w:lang w:val="bs-BA" w:eastAsia="en-US" w:bidi="ar-SA"/>
               </w:rPr>
               <w:t xml:space="preserve">16. </w:t>
@@ -4421,8 +4305,8 @@
               <w:rPr>
                 <w:rFonts w:eastAsia="Calibri" w:cs="Arial" w:ascii="Arial" w:hAnsi="Arial"/>
                 <w:kern w:val="0"/>
-                <w:sz w:val="22"/>
-                <w:szCs w:val="22"/>
+                <w:sz w:val="20"/>
+                <w:szCs w:val="20"/>
                 <w:lang w:val="bs-BA" w:eastAsia="en-US" w:bidi="ar-SA"/>
               </w:rPr>
               <w:t xml:space="preserve">Upisujete li se ponovo na ovu godinu studija </w:t>
@@ -4497,12 +4381,10 @@
         </w:tc>
         <w:tc>
           <w:tcPr>
-            <w:tcW w:w="1021" w:type="dxa"/>
+            <w:tcW w:w="1022" w:type="dxa"/>
             <w:gridSpan w:val="2"/>
             <w:tcBorders>
-              <w:top w:val="nil"/>
-              <w:bottom w:val="nil"/>
-              <w:right w:val="nil"/>
+              <w:left w:val="single" w:sz="4" w:space="0" w:color="000000"/>
             </w:tcBorders>
           </w:tcPr>
           <w:p>
@@ -4538,12 +4420,7 @@
         <w:tc>
           <w:tcPr>
             <w:tcW w:w="142" w:type="dxa"/>
-            <w:tcBorders>
-              <w:top w:val="nil"/>
-              <w:left w:val="nil"/>
-              <w:bottom w:val="nil"/>
-              <w:right w:val="nil"/>
-            </w:tcBorders>
+            <w:tcBorders/>
           </w:tcPr>
           <w:p>
             <w:pPr>
@@ -4560,18 +4437,23 @@
             </w:pPr>
             <w:r>
               <w:rPr>
-                <w:rFonts w:eastAsia="Calibri" w:cs="Arial" w:ascii="Arial" w:hAnsi="Arial"/>
-                <w:kern w:val="0"/>
-                <w:lang w:val="bs-BA" w:eastAsia="en-US" w:bidi="ar-SA"/>
+                <w:rFonts w:cs="Arial" w:ascii="Arial" w:hAnsi="Arial"/>
+                <w:b/>
+                <w:bCs/>
               </w:rPr>
             </w:r>
           </w:p>
         </w:tc>
         <w:tc>
           <w:tcPr>
-            <w:tcW w:w="9214" w:type="dxa"/>
+            <w:tcW w:w="9213" w:type="dxa"/>
             <w:gridSpan w:val="2"/>
-            <w:tcBorders/>
+            <w:tcBorders>
+              <w:top w:val="single" w:sz="4" w:space="0" w:color="000000"/>
+              <w:left w:val="single" w:sz="4" w:space="0" w:color="000000"/>
+              <w:bottom w:val="single" w:sz="4" w:space="0" w:color="000000"/>
+              <w:right w:val="single" w:sz="4" w:space="0" w:color="000000"/>
+            </w:tcBorders>
           </w:tcPr>
           <w:p>
             <w:pPr>
@@ -4592,43 +4474,43 @@
                 <w:b/>
                 <w:bCs/>
                 <w:kern w:val="0"/>
+                <w:sz w:val="20"/>
+                <w:szCs w:val="20"/>
+                <w:lang w:val="bs-BA" w:eastAsia="en-US" w:bidi="ar-SA"/>
+              </w:rPr>
+              <w:t xml:space="preserve">17. </w:t>
+            </w:r>
+            <w:r>
+              <w:rPr>
+                <w:rFonts w:eastAsia="Calibri" w:cs="Arial" w:ascii="Arial" w:hAnsi="Arial"/>
+                <w:kern w:val="0"/>
+                <w:sz w:val="20"/>
+                <w:szCs w:val="20"/>
+                <w:lang w:val="bs-BA" w:eastAsia="en-US" w:bidi="ar-SA"/>
+              </w:rPr>
+              <w:t xml:space="preserve">Način studiranja </w:t>
+            </w:r>
+            <w:r>
+              <w:rPr>
+                <w:rFonts w:eastAsia="Calibri" w:cs="Arial" w:ascii="Arial" w:hAnsi="Arial"/>
+                <w:kern w:val="0"/>
+                <w:sz w:val="18"/>
+                <w:szCs w:val="18"/>
+                <w:lang w:val="bs-BA" w:eastAsia="en-US" w:bidi="ar-SA"/>
+              </w:rPr>
+              <w:t>/zaokružite/</w:t>
+            </w:r>
+            <w:r>
+              <w:rPr>
+                <w:rFonts w:eastAsia="Calibri" w:cs="Arial" w:ascii="Arial" w:hAnsi="Arial"/>
+                <w:b/>
+                <w:bCs/>
+                <w:kern w:val="0"/>
                 <w:sz w:val="22"/>
                 <w:szCs w:val="22"/>
                 <w:lang w:val="bs-BA" w:eastAsia="en-US" w:bidi="ar-SA"/>
               </w:rPr>
-              <w:t xml:space="preserve">17. </w:t>
-            </w:r>
-            <w:r>
-              <w:rPr>
-                <w:rFonts w:eastAsia="Calibri" w:cs="Arial" w:ascii="Arial" w:hAnsi="Arial"/>
-                <w:kern w:val="0"/>
-                <w:sz w:val="22"/>
-                <w:szCs w:val="22"/>
-                <w:lang w:val="bs-BA" w:eastAsia="en-US" w:bidi="ar-SA"/>
-              </w:rPr>
-              <w:t xml:space="preserve">Način studiranja </w:t>
-            </w:r>
-            <w:r>
-              <w:rPr>
-                <w:rFonts w:eastAsia="Calibri" w:cs="Arial" w:ascii="Arial" w:hAnsi="Arial"/>
-                <w:kern w:val="0"/>
-                <w:sz w:val="18"/>
-                <w:szCs w:val="18"/>
-                <w:lang w:val="bs-BA" w:eastAsia="en-US" w:bidi="ar-SA"/>
-              </w:rPr>
-              <w:t>/zaokružite/</w:t>
-            </w:r>
-            <w:r>
-              <w:rPr>
-                <w:rFonts w:eastAsia="Calibri" w:cs="Arial" w:ascii="Arial" w:hAnsi="Arial"/>
-                <w:b/>
-                <w:bCs/>
-                <w:kern w:val="0"/>
-                <w:sz w:val="22"/>
-                <w:szCs w:val="22"/>
-                <w:lang w:val="bs-BA" w:eastAsia="en-US" w:bidi="ar-SA"/>
-              </w:rPr>
-              <w:t xml:space="preserve">            </w:t>
+              <w:t xml:space="preserve">     </w:t>
             </w:r>
             <w:r>
               <w:rPr>
@@ -4770,12 +4652,10 @@
         </w:tc>
         <w:tc>
           <w:tcPr>
-            <w:tcW w:w="1021" w:type="dxa"/>
+            <w:tcW w:w="1022" w:type="dxa"/>
             <w:gridSpan w:val="2"/>
             <w:tcBorders>
-              <w:top w:val="nil"/>
-              <w:bottom w:val="nil"/>
-              <w:right w:val="nil"/>
+              <w:left w:val="single" w:sz="4" w:space="0" w:color="000000"/>
             </w:tcBorders>
           </w:tcPr>
           <w:p>
@@ -4811,12 +4691,7 @@
         <w:tc>
           <w:tcPr>
             <w:tcW w:w="142" w:type="dxa"/>
-            <w:tcBorders>
-              <w:top w:val="nil"/>
-              <w:left w:val="nil"/>
-              <w:bottom w:val="nil"/>
-              <w:right w:val="nil"/>
-            </w:tcBorders>
+            <w:tcBorders/>
           </w:tcPr>
           <w:p>
             <w:pPr>
@@ -4833,18 +4708,23 @@
             </w:pPr>
             <w:r>
               <w:rPr>
-                <w:rFonts w:eastAsia="Calibri" w:cs="Arial" w:ascii="Arial" w:hAnsi="Arial"/>
-                <w:kern w:val="0"/>
-                <w:lang w:val="bs-BA" w:eastAsia="en-US" w:bidi="ar-SA"/>
+                <w:rFonts w:cs="Arial" w:ascii="Arial" w:hAnsi="Arial"/>
+                <w:b/>
+                <w:bCs/>
               </w:rPr>
             </w:r>
           </w:p>
         </w:tc>
         <w:tc>
           <w:tcPr>
-            <w:tcW w:w="9214" w:type="dxa"/>
+            <w:tcW w:w="9213" w:type="dxa"/>
             <w:gridSpan w:val="2"/>
-            <w:tcBorders/>
+            <w:tcBorders>
+              <w:top w:val="single" w:sz="4" w:space="0" w:color="000000"/>
+              <w:left w:val="single" w:sz="4" w:space="0" w:color="000000"/>
+              <w:bottom w:val="single" w:sz="4" w:space="0" w:color="000000"/>
+              <w:right w:val="single" w:sz="4" w:space="0" w:color="000000"/>
+            </w:tcBorders>
           </w:tcPr>
           <w:p>
             <w:pPr>
@@ -4865,8 +4745,8 @@
                 <w:b/>
                 <w:bCs/>
                 <w:kern w:val="0"/>
-                <w:sz w:val="22"/>
-                <w:szCs w:val="22"/>
+                <w:sz w:val="20"/>
+                <w:szCs w:val="20"/>
                 <w:lang w:val="bs-BA" w:eastAsia="en-US" w:bidi="ar-SA"/>
               </w:rPr>
               <w:t xml:space="preserve">18. </w:t>
@@ -4875,8 +4755,8 @@
               <w:rPr>
                 <w:rFonts w:eastAsia="Calibri" w:cs="Arial" w:ascii="Arial" w:hAnsi="Arial"/>
                 <w:kern w:val="0"/>
-                <w:sz w:val="22"/>
-                <w:szCs w:val="22"/>
+                <w:sz w:val="20"/>
+                <w:szCs w:val="20"/>
                 <w:lang w:val="bs-BA" w:eastAsia="en-US" w:bidi="ar-SA"/>
               </w:rPr>
               <w:t xml:space="preserve">Koje ste se godine prvi put upisali na ovu visokoškolsku ustanovu </w:t>
@@ -4907,12 +4787,10 @@
         </w:tc>
         <w:tc>
           <w:tcPr>
-            <w:tcW w:w="1021" w:type="dxa"/>
+            <w:tcW w:w="1022" w:type="dxa"/>
             <w:gridSpan w:val="2"/>
             <w:tcBorders>
-              <w:top w:val="nil"/>
-              <w:bottom w:val="nil"/>
-              <w:right w:val="nil"/>
+              <w:left w:val="single" w:sz="4" w:space="0" w:color="000000"/>
             </w:tcBorders>
           </w:tcPr>
           <w:p>
@@ -4949,9 +4827,14 @@
         </w:trPr>
         <w:tc>
           <w:tcPr>
-            <w:tcW w:w="9356" w:type="dxa"/>
+            <w:tcW w:w="9355" w:type="dxa"/>
             <w:gridSpan w:val="3"/>
-            <w:tcBorders/>
+            <w:tcBorders>
+              <w:top w:val="single" w:sz="4" w:space="0" w:color="000000"/>
+              <w:left w:val="single" w:sz="4" w:space="0" w:color="000000"/>
+              <w:bottom w:val="single" w:sz="4" w:space="0" w:color="000000"/>
+              <w:right w:val="single" w:sz="4" w:space="0" w:color="000000"/>
+            </w:tcBorders>
           </w:tcPr>
           <w:tbl>
             <w:tblPr>
@@ -4959,7 +4842,6 @@
               <w:tblW w:w="8846" w:type="dxa"/>
               <w:jc w:val="left"/>
               <w:tblInd w:w="0" w:type="dxa"/>
-              <w:tblLayout w:type="fixed"/>
               <w:tblCellMar>
                 <w:top w:w="0" w:type="dxa"/>
                 <w:left w:w="108" w:type="dxa"/>
@@ -4992,20 +4874,18 @@
                     <w:ind w:left="-113" w:hanging="0"/>
                     <w:jc w:val="left"/>
                     <w:rPr>
-                      <w:rFonts w:ascii="Arial" w:hAnsi="Arial" w:cs="Arial"/>
-                      <w:b/>
+                      <w:sz w:val="20"/>
+                      <w:szCs w:val="20"/>
+                    </w:rPr>
+                  </w:pPr>
+                  <w:r>
+                    <w:rPr>
+                      <w:rFonts w:eastAsia="Calibri" w:cs="Arial" w:ascii="Arial" w:hAnsi="Arial"/>
                       <w:b/>
                       <w:bCs/>
-                    </w:rPr>
-                  </w:pPr>
-                  <w:r>
-                    <w:rPr>
-                      <w:rFonts w:eastAsia="Calibri" w:cs="Arial" w:ascii="Arial" w:hAnsi="Arial"/>
-                      <w:b/>
-                      <w:bCs/>
-                      <w:kern w:val="0"/>
-                      <w:sz w:val="22"/>
-                      <w:szCs w:val="22"/>
+                      <w:kern w:val="0"/>
+                      <w:sz w:val="20"/>
+                      <w:szCs w:val="20"/>
                       <w:lang w:val="bs-BA" w:eastAsia="en-US" w:bidi="ar-SA"/>
                     </w:rPr>
                     <w:t xml:space="preserve">19. </w:t>
@@ -5014,8 +4894,8 @@
                     <w:rPr>
                       <w:rFonts w:eastAsia="Calibri" w:cs="Arial" w:ascii="Arial" w:hAnsi="Arial"/>
                       <w:kern w:val="0"/>
-                      <w:sz w:val="22"/>
-                      <w:szCs w:val="22"/>
+                      <w:sz w:val="20"/>
+                      <w:szCs w:val="20"/>
                       <w:lang w:val="bs-BA" w:eastAsia="en-US" w:bidi="ar-SA"/>
                     </w:rPr>
                     <w:t>Naziv prethodno završenog obrazovanja</w:t>
@@ -5091,12 +4971,10 @@
         </w:tc>
         <w:tc>
           <w:tcPr>
-            <w:tcW w:w="1021" w:type="dxa"/>
+            <w:tcW w:w="1022" w:type="dxa"/>
             <w:gridSpan w:val="2"/>
             <w:tcBorders>
-              <w:top w:val="nil"/>
-              <w:bottom w:val="nil"/>
-              <w:right w:val="nil"/>
+              <w:left w:val="single" w:sz="4" w:space="0" w:color="000000"/>
             </w:tcBorders>
           </w:tcPr>
           <w:p>
@@ -5133,9 +5011,14 @@
         </w:trPr>
         <w:tc>
           <w:tcPr>
-            <w:tcW w:w="9356" w:type="dxa"/>
+            <w:tcW w:w="9355" w:type="dxa"/>
             <w:gridSpan w:val="3"/>
-            <w:tcBorders/>
+            <w:tcBorders>
+              <w:top w:val="single" w:sz="4" w:space="0" w:color="000000"/>
+              <w:left w:val="single" w:sz="4" w:space="0" w:color="000000"/>
+              <w:bottom w:val="single" w:sz="4" w:space="0" w:color="000000"/>
+              <w:right w:val="single" w:sz="4" w:space="0" w:color="000000"/>
+            </w:tcBorders>
           </w:tcPr>
           <w:tbl>
             <w:tblPr>
@@ -5143,7 +5026,6 @@
               <w:tblW w:w="8846" w:type="dxa"/>
               <w:jc w:val="left"/>
               <w:tblInd w:w="0" w:type="dxa"/>
-              <w:tblLayout w:type="fixed"/>
               <w:tblCellMar>
                 <w:top w:w="0" w:type="dxa"/>
                 <w:left w:w="108" w:type="dxa"/>
@@ -5176,20 +5058,18 @@
                     <w:ind w:left="-113" w:hanging="0"/>
                     <w:jc w:val="left"/>
                     <w:rPr>
-                      <w:rFonts w:ascii="Arial" w:hAnsi="Arial" w:cs="Arial"/>
-                      <w:b/>
+                      <w:sz w:val="20"/>
+                      <w:szCs w:val="20"/>
+                    </w:rPr>
+                  </w:pPr>
+                  <w:r>
+                    <w:rPr>
+                      <w:rFonts w:eastAsia="Calibri" w:cs="Arial" w:ascii="Arial" w:hAnsi="Arial"/>
                       <w:b/>
                       <w:bCs/>
-                    </w:rPr>
-                  </w:pPr>
-                  <w:r>
-                    <w:rPr>
-                      <w:rFonts w:eastAsia="Calibri" w:cs="Arial" w:ascii="Arial" w:hAnsi="Arial"/>
-                      <w:b/>
-                      <w:bCs/>
-                      <w:kern w:val="0"/>
-                      <w:sz w:val="22"/>
-                      <w:szCs w:val="22"/>
+                      <w:kern w:val="0"/>
+                      <w:sz w:val="20"/>
+                      <w:szCs w:val="20"/>
                       <w:lang w:val="bs-BA" w:eastAsia="en-US" w:bidi="ar-SA"/>
                     </w:rPr>
                     <w:t xml:space="preserve">20. </w:t>
@@ -5198,8 +5078,8 @@
                     <w:rPr>
                       <w:rFonts w:eastAsia="Calibri" w:cs="Arial" w:ascii="Arial" w:hAnsi="Arial"/>
                       <w:kern w:val="0"/>
-                      <w:sz w:val="22"/>
-                      <w:szCs w:val="22"/>
+                      <w:sz w:val="20"/>
+                      <w:szCs w:val="20"/>
                       <w:lang w:val="bs-BA" w:eastAsia="en-US" w:bidi="ar-SA"/>
                     </w:rPr>
                     <w:t>Godina završetka prethodnog obrazovanja</w:t>
@@ -5273,12 +5153,10 @@
         </w:tc>
         <w:tc>
           <w:tcPr>
-            <w:tcW w:w="1021" w:type="dxa"/>
+            <w:tcW w:w="1022" w:type="dxa"/>
             <w:gridSpan w:val="2"/>
             <w:tcBorders>
-              <w:top w:val="nil"/>
-              <w:bottom w:val="nil"/>
-              <w:right w:val="nil"/>
+              <w:left w:val="single" w:sz="4" w:space="0" w:color="000000"/>
             </w:tcBorders>
           </w:tcPr>
           <w:p>
@@ -5316,12 +5194,7 @@
         <w:tc>
           <w:tcPr>
             <w:tcW w:w="142" w:type="dxa"/>
-            <w:tcBorders>
-              <w:top w:val="nil"/>
-              <w:left w:val="nil"/>
-              <w:bottom w:val="nil"/>
-              <w:right w:val="nil"/>
-            </w:tcBorders>
+            <w:tcBorders/>
           </w:tcPr>
           <w:p>
             <w:pPr>
@@ -5337,18 +5210,23 @@
             </w:pPr>
             <w:r>
               <w:rPr>
-                <w:rFonts w:eastAsia="Calibri" w:cs="Arial" w:ascii="Arial" w:hAnsi="Arial"/>
-                <w:kern w:val="0"/>
-                <w:lang w:val="bs-BA" w:eastAsia="en-US" w:bidi="ar-SA"/>
+                <w:rFonts w:cs="Arial" w:ascii="Arial" w:hAnsi="Arial"/>
+                <w:sz w:val="18"/>
+                <w:szCs w:val="18"/>
               </w:rPr>
             </w:r>
           </w:p>
         </w:tc>
         <w:tc>
           <w:tcPr>
-            <w:tcW w:w="9214" w:type="dxa"/>
+            <w:tcW w:w="9213" w:type="dxa"/>
             <w:gridSpan w:val="2"/>
-            <w:tcBorders/>
+            <w:tcBorders>
+              <w:top w:val="single" w:sz="4" w:space="0" w:color="000000"/>
+              <w:left w:val="single" w:sz="4" w:space="0" w:color="000000"/>
+              <w:bottom w:val="single" w:sz="4" w:space="0" w:color="000000"/>
+              <w:right w:val="single" w:sz="4" w:space="0" w:color="000000"/>
+            </w:tcBorders>
           </w:tcPr>
           <w:p>
             <w:pPr>
@@ -5368,8 +5246,8 @@
                 <w:b/>
                 <w:bCs/>
                 <w:kern w:val="0"/>
-                <w:sz w:val="22"/>
-                <w:szCs w:val="22"/>
+                <w:sz w:val="20"/>
+                <w:szCs w:val="20"/>
                 <w:lang w:val="bs-BA" w:eastAsia="en-US" w:bidi="ar-SA"/>
               </w:rPr>
               <w:t xml:space="preserve">21. </w:t>
@@ -5378,8 +5256,8 @@
               <w:rPr>
                 <w:rFonts w:eastAsia="Calibri" w:cs="Arial" w:ascii="Arial" w:hAnsi="Arial"/>
                 <w:kern w:val="0"/>
-                <w:sz w:val="22"/>
-                <w:szCs w:val="22"/>
+                <w:sz w:val="20"/>
+                <w:szCs w:val="20"/>
                 <w:lang w:val="bs-BA" w:eastAsia="en-US" w:bidi="ar-SA"/>
               </w:rPr>
               <w:t xml:space="preserve">Izvori finansiranja studenta za vrijeme studija </w:t>
@@ -5411,7 +5289,6 @@
               <w:tblW w:w="7263" w:type="dxa"/>
               <w:jc w:val="left"/>
               <w:tblInd w:w="1725" w:type="dxa"/>
-              <w:tblLayout w:type="fixed"/>
               <w:tblCellMar>
                 <w:top w:w="0" w:type="dxa"/>
                 <w:left w:w="108" w:type="dxa"/>
@@ -5585,7 +5462,6 @@
                     <w:tblW w:w="3220" w:type="dxa"/>
                     <w:jc w:val="left"/>
                     <w:tblInd w:w="0" w:type="dxa"/>
-                    <w:tblLayout w:type="fixed"/>
                     <w:tblCellMar>
                       <w:top w:w="0" w:type="dxa"/>
                       <w:left w:w="108" w:type="dxa"/>
@@ -5751,12 +5627,10 @@
         </w:tc>
         <w:tc>
           <w:tcPr>
-            <w:tcW w:w="1021" w:type="dxa"/>
+            <w:tcW w:w="1022" w:type="dxa"/>
             <w:gridSpan w:val="2"/>
             <w:tcBorders>
-              <w:top w:val="nil"/>
-              <w:bottom w:val="nil"/>
-              <w:right w:val="nil"/>
+              <w:left w:val="single" w:sz="4" w:space="0" w:color="000000"/>
             </w:tcBorders>
           </w:tcPr>
           <w:p>
@@ -5794,12 +5668,7 @@
         <w:tc>
           <w:tcPr>
             <w:tcW w:w="142" w:type="dxa"/>
-            <w:tcBorders>
-              <w:top w:val="nil"/>
-              <w:left w:val="nil"/>
-              <w:bottom w:val="nil"/>
-              <w:right w:val="nil"/>
-            </w:tcBorders>
+            <w:tcBorders/>
           </w:tcPr>
           <w:p>
             <w:pPr>
@@ -5815,18 +5684,23 @@
             </w:pPr>
             <w:r>
               <w:rPr>
-                <w:rFonts w:eastAsia="Calibri" w:cs="Arial" w:ascii="Arial" w:hAnsi="Arial"/>
-                <w:kern w:val="0"/>
-                <w:lang w:val="bs-BA" w:eastAsia="en-US" w:bidi="ar-SA"/>
+                <w:rFonts w:cs="Arial" w:ascii="Arial" w:hAnsi="Arial"/>
+                <w:sz w:val="18"/>
+                <w:szCs w:val="18"/>
               </w:rPr>
             </w:r>
           </w:p>
         </w:tc>
         <w:tc>
           <w:tcPr>
-            <w:tcW w:w="9214" w:type="dxa"/>
+            <w:tcW w:w="9213" w:type="dxa"/>
             <w:gridSpan w:val="2"/>
-            <w:tcBorders/>
+            <w:tcBorders>
+              <w:top w:val="single" w:sz="4" w:space="0" w:color="000000"/>
+              <w:left w:val="single" w:sz="4" w:space="0" w:color="000000"/>
+              <w:bottom w:val="single" w:sz="4" w:space="0" w:color="000000"/>
+              <w:right w:val="single" w:sz="4" w:space="0" w:color="000000"/>
+            </w:tcBorders>
           </w:tcPr>
           <w:p>
             <w:pPr>
@@ -5846,8 +5720,8 @@
                 <w:b/>
                 <w:bCs/>
                 <w:kern w:val="0"/>
-                <w:sz w:val="22"/>
-                <w:szCs w:val="22"/>
+                <w:sz w:val="20"/>
+                <w:szCs w:val="20"/>
                 <w:lang w:val="bs-BA" w:eastAsia="en-US" w:bidi="ar-SA"/>
               </w:rPr>
               <w:t xml:space="preserve">22. </w:t>
@@ -5856,8 +5730,8 @@
               <w:rPr>
                 <w:rFonts w:eastAsia="Calibri" w:cs="Arial" w:ascii="Arial" w:hAnsi="Arial"/>
                 <w:kern w:val="0"/>
-                <w:sz w:val="22"/>
-                <w:szCs w:val="22"/>
+                <w:sz w:val="20"/>
+                <w:szCs w:val="20"/>
                 <w:lang w:val="bs-BA" w:eastAsia="en-US" w:bidi="ar-SA"/>
               </w:rPr>
               <w:t xml:space="preserve">Status u aktivnosti </w:t>
@@ -5889,7 +5763,6 @@
               <w:tblW w:w="8988" w:type="dxa"/>
               <w:jc w:val="left"/>
               <w:tblInd w:w="0" w:type="dxa"/>
-              <w:tblLayout w:type="fixed"/>
               <w:tblCellMar>
                 <w:top w:w="0" w:type="dxa"/>
                 <w:left w:w="108" w:type="dxa"/>
@@ -5901,8 +5774,8 @@
             <w:tblGrid>
               <w:gridCol w:w="4135"/>
               <w:gridCol w:w="1558"/>
-              <w:gridCol w:w="1702"/>
-              <w:gridCol w:w="1592"/>
+              <w:gridCol w:w="1703"/>
+              <w:gridCol w:w="1591"/>
             </w:tblGrid>
             <w:tr>
               <w:trPr/>
@@ -5989,7 +5862,7 @@
               </w:tc>
               <w:tc>
                 <w:tcPr>
-                  <w:tcW w:w="1702" w:type="dxa"/>
+                  <w:tcW w:w="1703" w:type="dxa"/>
                   <w:tcBorders>
                     <w:top w:val="nil"/>
                     <w:left w:val="nil"/>
@@ -6035,7 +5908,7 @@
               </w:tc>
               <w:tc>
                 <w:tcPr>
-                  <w:tcW w:w="1592" w:type="dxa"/>
+                  <w:tcW w:w="1591" w:type="dxa"/>
                   <w:tcBorders>
                     <w:top w:val="nil"/>
                     <w:left w:val="nil"/>
@@ -6165,7 +6038,7 @@
               </w:tc>
               <w:tc>
                 <w:tcPr>
-                  <w:tcW w:w="1702" w:type="dxa"/>
+                  <w:tcW w:w="1703" w:type="dxa"/>
                   <w:tcBorders>
                     <w:top w:val="nil"/>
                     <w:left w:val="nil"/>
@@ -6211,7 +6084,7 @@
               </w:tc>
               <w:tc>
                 <w:tcPr>
-                  <w:tcW w:w="1592" w:type="dxa"/>
+                  <w:tcW w:w="1591" w:type="dxa"/>
                   <w:tcBorders>
                     <w:top w:val="nil"/>
                     <w:left w:val="nil"/>
@@ -6352,12 +6225,10 @@
         </w:tc>
         <w:tc>
           <w:tcPr>
-            <w:tcW w:w="1021" w:type="dxa"/>
+            <w:tcW w:w="1022" w:type="dxa"/>
             <w:gridSpan w:val="2"/>
             <w:tcBorders>
-              <w:top w:val="nil"/>
-              <w:bottom w:val="nil"/>
-              <w:right w:val="nil"/>
+              <w:left w:val="single" w:sz="4" w:space="0" w:color="000000"/>
             </w:tcBorders>
           </w:tcPr>
           <w:p>
@@ -6395,12 +6266,7 @@
         <w:tc>
           <w:tcPr>
             <w:tcW w:w="142" w:type="dxa"/>
-            <w:tcBorders>
-              <w:top w:val="nil"/>
-              <w:left w:val="nil"/>
-              <w:bottom w:val="nil"/>
-              <w:right w:val="nil"/>
-            </w:tcBorders>
+            <w:tcBorders/>
           </w:tcPr>
           <w:p>
             <w:pPr>
@@ -6416,18 +6282,23 @@
             </w:pPr>
             <w:r>
               <w:rPr>
-                <w:rFonts w:eastAsia="Calibri" w:cs="Arial" w:ascii="Arial" w:hAnsi="Arial"/>
-                <w:kern w:val="0"/>
-                <w:lang w:val="bs-BA" w:eastAsia="en-US" w:bidi="ar-SA"/>
+                <w:rFonts w:cs="Arial" w:ascii="Arial" w:hAnsi="Arial"/>
+                <w:sz w:val="18"/>
+                <w:szCs w:val="18"/>
               </w:rPr>
             </w:r>
           </w:p>
         </w:tc>
         <w:tc>
           <w:tcPr>
-            <w:tcW w:w="9214" w:type="dxa"/>
+            <w:tcW w:w="9213" w:type="dxa"/>
             <w:gridSpan w:val="2"/>
-            <w:tcBorders/>
+            <w:tcBorders>
+              <w:top w:val="single" w:sz="4" w:space="0" w:color="000000"/>
+              <w:left w:val="single" w:sz="4" w:space="0" w:color="000000"/>
+              <w:bottom w:val="single" w:sz="4" w:space="0" w:color="000000"/>
+              <w:right w:val="single" w:sz="4" w:space="0" w:color="000000"/>
+            </w:tcBorders>
           </w:tcPr>
           <w:p>
             <w:pPr>
@@ -6447,8 +6318,8 @@
                 <w:b/>
                 <w:bCs/>
                 <w:kern w:val="0"/>
-                <w:sz w:val="22"/>
-                <w:szCs w:val="22"/>
+                <w:sz w:val="20"/>
+                <w:szCs w:val="20"/>
                 <w:lang w:val="bs-BA" w:eastAsia="en-US" w:bidi="ar-SA"/>
               </w:rPr>
               <w:t xml:space="preserve">23. </w:t>
@@ -6457,8 +6328,8 @@
               <w:rPr>
                 <w:rFonts w:eastAsia="Calibri" w:cs="Arial" w:ascii="Arial" w:hAnsi="Arial"/>
                 <w:kern w:val="0"/>
-                <w:sz w:val="22"/>
-                <w:szCs w:val="22"/>
+                <w:sz w:val="20"/>
+                <w:szCs w:val="20"/>
                 <w:lang w:val="bs-BA" w:eastAsia="en-US" w:bidi="ar-SA"/>
               </w:rPr>
               <w:t xml:space="preserve">Zanimanje </w:t>
@@ -6480,7 +6351,6 @@
               <w:tblW w:w="8988" w:type="dxa"/>
               <w:jc w:val="left"/>
               <w:tblInd w:w="0" w:type="dxa"/>
-              <w:tblLayout w:type="fixed"/>
               <w:tblCellMar>
                 <w:top w:w="0" w:type="dxa"/>
                 <w:left w:w="108" w:type="dxa"/>
@@ -6674,12 +6544,10 @@
         </w:tc>
         <w:tc>
           <w:tcPr>
-            <w:tcW w:w="1021" w:type="dxa"/>
+            <w:tcW w:w="1022" w:type="dxa"/>
             <w:gridSpan w:val="2"/>
             <w:tcBorders>
-              <w:top w:val="nil"/>
-              <w:bottom w:val="nil"/>
-              <w:right w:val="nil"/>
+              <w:left w:val="single" w:sz="4" w:space="0" w:color="000000"/>
             </w:tcBorders>
           </w:tcPr>
           <w:p>
@@ -6719,12 +6587,7 @@
         <w:tc>
           <w:tcPr>
             <w:tcW w:w="142" w:type="dxa"/>
-            <w:tcBorders>
-              <w:top w:val="nil"/>
-              <w:left w:val="nil"/>
-              <w:bottom w:val="nil"/>
-              <w:right w:val="nil"/>
-            </w:tcBorders>
+            <w:tcBorders/>
           </w:tcPr>
           <w:p>
             <w:pPr>
@@ -6740,18 +6603,23 @@
             </w:pPr>
             <w:r>
               <w:rPr>
-                <w:rFonts w:eastAsia="Calibri" w:cs="Arial" w:ascii="Arial" w:hAnsi="Arial"/>
-                <w:kern w:val="0"/>
-                <w:lang w:val="bs-BA" w:eastAsia="en-US" w:bidi="ar-SA"/>
+                <w:rFonts w:cs="Arial" w:ascii="Arial" w:hAnsi="Arial"/>
+                <w:sz w:val="18"/>
+                <w:szCs w:val="18"/>
               </w:rPr>
             </w:r>
           </w:p>
         </w:tc>
         <w:tc>
           <w:tcPr>
-            <w:tcW w:w="9214" w:type="dxa"/>
+            <w:tcW w:w="9213" w:type="dxa"/>
             <w:gridSpan w:val="2"/>
-            <w:tcBorders/>
+            <w:tcBorders>
+              <w:top w:val="single" w:sz="4" w:space="0" w:color="000000"/>
+              <w:left w:val="single" w:sz="4" w:space="0" w:color="000000"/>
+              <w:bottom w:val="single" w:sz="4" w:space="0" w:color="000000"/>
+              <w:right w:val="single" w:sz="4" w:space="0" w:color="000000"/>
+            </w:tcBorders>
           </w:tcPr>
           <w:p>
             <w:pPr>
@@ -6771,8 +6639,8 @@
                 <w:b/>
                 <w:bCs/>
                 <w:kern w:val="0"/>
-                <w:sz w:val="22"/>
-                <w:szCs w:val="22"/>
+                <w:sz w:val="20"/>
+                <w:szCs w:val="20"/>
                 <w:lang w:val="bs-BA" w:eastAsia="en-US" w:bidi="ar-SA"/>
               </w:rPr>
               <w:t xml:space="preserve">24. </w:t>
@@ -6781,8 +6649,8 @@
               <w:rPr>
                 <w:rFonts w:eastAsia="Calibri" w:cs="Arial" w:ascii="Arial" w:hAnsi="Arial"/>
                 <w:kern w:val="0"/>
-                <w:sz w:val="22"/>
-                <w:szCs w:val="22"/>
+                <w:sz w:val="20"/>
+                <w:szCs w:val="20"/>
                 <w:lang w:val="bs-BA" w:eastAsia="en-US" w:bidi="ar-SA"/>
               </w:rPr>
               <w:t xml:space="preserve">Status u zaposlenosti </w:t>
@@ -6811,10 +6679,9 @@
           <w:tbl>
             <w:tblPr>
               <w:tblStyle w:val="TableGrid"/>
-              <w:tblW w:w="8998" w:type="dxa"/>
+              <w:tblW w:w="9000" w:type="dxa"/>
               <w:jc w:val="left"/>
               <w:tblInd w:w="0" w:type="dxa"/>
-              <w:tblLayout w:type="fixed"/>
               <w:tblCellMar>
                 <w:top w:w="0" w:type="dxa"/>
                 <w:left w:w="108" w:type="dxa"/>
@@ -6824,16 +6691,16 @@
               <w:tblLook w:val="04a0" w:noHBand="0" w:noVBand="1" w:firstColumn="1" w:lastRow="0" w:lastColumn="0" w:firstRow="1"/>
             </w:tblPr>
             <w:tblGrid>
-              <w:gridCol w:w="2701"/>
-              <w:gridCol w:w="2713"/>
-              <w:gridCol w:w="1276"/>
-              <w:gridCol w:w="2307"/>
+              <w:gridCol w:w="2250"/>
+              <w:gridCol w:w="2700"/>
+              <w:gridCol w:w="1350"/>
+              <w:gridCol w:w="2700"/>
             </w:tblGrid>
             <w:tr>
               <w:trPr/>
               <w:tc>
                 <w:tcPr>
-                  <w:tcW w:w="2701" w:type="dxa"/>
+                  <w:tcW w:w="2250" w:type="dxa"/>
                   <w:tcBorders>
                     <w:top w:val="nil"/>
                     <w:left w:val="nil"/>
@@ -6846,7 +6713,7 @@
                     <w:pStyle w:val="Normal"/>
                     <w:widowControl/>
                     <w:spacing w:lineRule="auto" w:line="240" w:before="0" w:after="0"/>
-                    <w:ind w:left="397" w:hanging="0"/>
+                    <w:ind w:hanging="0"/>
                     <w:jc w:val="both"/>
                     <w:rPr>
                       <w:rFonts w:ascii="Arial" w:hAnsi="Arial" w:cs="Arial"/>
@@ -6868,7 +6735,7 @@
               </w:tc>
               <w:tc>
                 <w:tcPr>
-                  <w:tcW w:w="2713" w:type="dxa"/>
+                  <w:tcW w:w="2700" w:type="dxa"/>
                   <w:tcBorders>
                     <w:top w:val="nil"/>
                     <w:left w:val="nil"/>
@@ -6914,7 +6781,7 @@
               </w:tc>
               <w:tc>
                 <w:tcPr>
-                  <w:tcW w:w="1276" w:type="dxa"/>
+                  <w:tcW w:w="1350" w:type="dxa"/>
                   <w:tcBorders>
                     <w:top w:val="nil"/>
                     <w:left w:val="nil"/>
@@ -6960,7 +6827,7 @@
               </w:tc>
               <w:tc>
                 <w:tcPr>
-                  <w:tcW w:w="2307" w:type="dxa"/>
+                  <w:tcW w:w="2700" w:type="dxa"/>
                   <w:tcBorders>
                     <w:top w:val="nil"/>
                     <w:left w:val="nil"/>
@@ -7009,7 +6876,7 @@
               <w:trPr/>
               <w:tc>
                 <w:tcPr>
-                  <w:tcW w:w="2701" w:type="dxa"/>
+                  <w:tcW w:w="2250" w:type="dxa"/>
                   <w:tcBorders>
                     <w:top w:val="nil"/>
                     <w:left w:val="nil"/>
@@ -7022,7 +6889,7 @@
                     <w:pStyle w:val="Normal"/>
                     <w:widowControl/>
                     <w:spacing w:lineRule="auto" w:line="240" w:before="0" w:after="0"/>
-                    <w:ind w:left="397" w:hanging="0"/>
+                    <w:ind w:hanging="0"/>
                     <w:jc w:val="both"/>
                     <w:rPr>
                       <w:rFonts w:ascii="Arial" w:hAnsi="Arial" w:cs="Arial"/>
@@ -7044,7 +6911,7 @@
               </w:tc>
               <w:tc>
                 <w:tcPr>
-                  <w:tcW w:w="2713" w:type="dxa"/>
+                  <w:tcW w:w="2700" w:type="dxa"/>
                   <w:tcBorders>
                     <w:top w:val="nil"/>
                     <w:left w:val="nil"/>
@@ -7090,7 +6957,7 @@
               </w:tc>
               <w:tc>
                 <w:tcPr>
-                  <w:tcW w:w="1276" w:type="dxa"/>
+                  <w:tcW w:w="1350" w:type="dxa"/>
                   <w:tcBorders>
                     <w:top w:val="nil"/>
                     <w:left w:val="nil"/>
@@ -7136,7 +7003,7 @@
               </w:tc>
               <w:tc>
                 <w:tcPr>
-                  <w:tcW w:w="2307" w:type="dxa"/>
+                  <w:tcW w:w="2700" w:type="dxa"/>
                   <w:tcBorders>
                     <w:top w:val="nil"/>
                     <w:left w:val="nil"/>
@@ -7279,12 +7146,10 @@
         </w:tc>
         <w:tc>
           <w:tcPr>
-            <w:tcW w:w="1021" w:type="dxa"/>
+            <w:tcW w:w="1022" w:type="dxa"/>
             <w:gridSpan w:val="2"/>
             <w:tcBorders>
-              <w:top w:val="nil"/>
-              <w:bottom w:val="nil"/>
-              <w:right w:val="nil"/>
+              <w:left w:val="single" w:sz="4" w:space="0" w:color="000000"/>
             </w:tcBorders>
           </w:tcPr>
           <w:p>
@@ -7321,14 +7186,9 @@
         <w:trPr/>
         <w:tc>
           <w:tcPr>
-            <w:tcW w:w="6658" w:type="dxa"/>
+            <w:tcW w:w="6657" w:type="dxa"/>
             <w:gridSpan w:val="2"/>
-            <w:tcBorders>
-              <w:top w:val="nil"/>
-              <w:left w:val="nil"/>
-              <w:bottom w:val="nil"/>
-              <w:right w:val="nil"/>
-            </w:tcBorders>
+            <w:tcBorders/>
           </w:tcPr>
           <w:p>
             <w:pPr>
@@ -7345,13 +7205,9 @@
             </w:pPr>
             <w:r>
               <w:rPr>
-                <w:rFonts w:eastAsia="Calibri" w:cs="Arial" w:ascii="Arial" w:hAnsi="Arial"/>
-                <w:b/>
-                <w:bCs/>
-                <w:kern w:val="0"/>
-                <w:sz w:val="22"/>
-                <w:szCs w:val="22"/>
-                <w:lang w:val="bs-BA" w:eastAsia="en-US" w:bidi="ar-SA"/>
+                <w:rFonts w:cs="Arial" w:ascii="Arial" w:hAnsi="Arial"/>
+                <w:b/>
+                <w:bCs/>
               </w:rPr>
             </w:r>
           </w:p>
@@ -7370,38 +7226,9 @@
             </w:pPr>
             <w:r>
               <w:rPr>
-                <w:rFonts w:eastAsia="Calibri" w:cs="Arial" w:ascii="Arial" w:hAnsi="Arial"/>
-                <w:b/>
-                <w:bCs/>
-                <w:kern w:val="0"/>
-                <w:sz w:val="22"/>
-                <w:szCs w:val="22"/>
-                <w:lang w:val="bs-BA" w:eastAsia="en-US" w:bidi="ar-SA"/>
-              </w:rPr>
-            </w:r>
-          </w:p>
-          <w:p>
-            <w:pPr>
-              <w:pStyle w:val="Normal"/>
-              <w:widowControl/>
-              <w:spacing w:lineRule="auto" w:line="240" w:before="0" w:after="0"/>
-              <w:jc w:val="left"/>
-              <w:rPr>
-                <w:rFonts w:ascii="Arial" w:hAnsi="Arial" w:cs="Arial"/>
-                <w:b/>
-                <w:b/>
-                <w:bCs/>
-              </w:rPr>
-            </w:pPr>
-            <w:r>
-              <w:rPr>
-                <w:rFonts w:eastAsia="Calibri" w:cs="Arial" w:ascii="Arial" w:hAnsi="Arial"/>
-                <w:b/>
-                <w:bCs/>
-                <w:kern w:val="0"/>
-                <w:sz w:val="22"/>
-                <w:szCs w:val="22"/>
-                <w:lang w:val="bs-BA" w:eastAsia="en-US" w:bidi="ar-SA"/>
+                <w:rFonts w:cs="Arial" w:ascii="Arial" w:hAnsi="Arial"/>
+                <w:b/>
+                <w:bCs/>
               </w:rPr>
             </w:r>
           </w:p>
@@ -7493,14 +7320,9 @@
         </w:tc>
         <w:tc>
           <w:tcPr>
-            <w:tcW w:w="3708" w:type="dxa"/>
+            <w:tcW w:w="3709" w:type="dxa"/>
             <w:gridSpan w:val="2"/>
-            <w:tcBorders>
-              <w:top w:val="nil"/>
-              <w:left w:val="nil"/>
-              <w:bottom w:val="nil"/>
-              <w:right w:val="nil"/>
-            </w:tcBorders>
+            <w:tcBorders/>
           </w:tcPr>
           <w:p>
             <w:pPr>
@@ -7514,11 +7336,7 @@
             </w:pPr>
             <w:r>
               <w:rPr>
-                <w:rFonts w:eastAsia="Calibri" w:cs="Arial" w:ascii="Arial" w:hAnsi="Arial"/>
-                <w:kern w:val="0"/>
-                <w:sz w:val="22"/>
-                <w:szCs w:val="22"/>
-                <w:lang w:val="bs-BA" w:eastAsia="en-US" w:bidi="ar-SA"/>
+                <w:rFonts w:cs="Arial" w:ascii="Arial" w:hAnsi="Arial"/>
               </w:rPr>
             </w:r>
           </w:p>
@@ -7555,11 +7373,7 @@
             </w:pPr>
             <w:r>
               <w:rPr>
-                <w:rFonts w:eastAsia="Calibri" w:cs="Arial" w:ascii="Arial" w:hAnsi="Arial"/>
-                <w:kern w:val="0"/>
-                <w:sz w:val="22"/>
-                <w:szCs w:val="22"/>
-                <w:lang w:val="bs-BA" w:eastAsia="en-US" w:bidi="ar-SA"/>
+                <w:rFonts w:cs="Arial" w:ascii="Arial" w:hAnsi="Arial"/>
               </w:rPr>
             </w:r>
           </w:p>
@@ -7588,12 +7402,7 @@
         <w:tc>
           <w:tcPr>
             <w:tcW w:w="11" w:type="dxa"/>
-            <w:tcBorders>
-              <w:top w:val="nil"/>
-              <w:left w:val="nil"/>
-              <w:bottom w:val="nil"/>
-              <w:right w:val="nil"/>
-            </w:tcBorders>
+            <w:tcBorders/>
           </w:tcPr>
           <w:p>
             <w:pPr>
@@ -7639,8 +7448,8 @@
     </w:p>
     <w:sectPr>
       <w:type w:val="nextPage"/>
-      <w:pgSz w:w="11906" w:h="16838"/>
-      <w:pgMar w:left="765" w:right="765" w:header="0" w:top="765" w:footer="0" w:bottom="765" w:gutter="0"/>
+      <w:pgSz w:w="11909" w:h="16834"/>
+      <w:pgMar w:left="765" w:right="765" w:header="0" w:top="475" w:footer="0" w:bottom="475" w:gutter="0"/>
       <w:pgNumType w:fmt="decimal"/>
       <w:formProt w:val="false"/>
       <w:textDirection w:val="lrTb"/>
@@ -7656,7 +7465,6 @@
     <w:rPrDefault>
       <w:rPr>
         <w:rFonts w:ascii="Calibri" w:hAnsi="Calibri" w:eastAsia="Calibri" w:cs="" w:asciiTheme="minorHAnsi" w:cstheme="minorBidi" w:eastAsiaTheme="minorHAnsi" w:hAnsiTheme="minorHAnsi"/>
-        <w:sz w:val="22"/>
         <w:szCs w:val="22"/>
         <w:lang w:val="bs-BA" w:eastAsia="en-US" w:bidi="ar-SA"/>
       </w:rPr>
@@ -8050,6 +7858,7 @@
     <w:qFormat/>
     <w:pPr>
       <w:widowControl/>
+      <w:suppressAutoHyphens w:val="true"/>
       <w:bidi w:val="0"/>
       <w:spacing w:lineRule="auto" w:line="259" w:before="0" w:after="160"/>
       <w:jc w:val="left"/>

</xml_diff>